<commit_message>
Moved SCA averages to SCA analysis folder. Changed title of LRDCDocumentation
</commit_message>
<xml_diff>
--- a/LRDCDocumentation.docx
+++ b/LRDCDocumentation.docx
@@ -7,13 +7,7 @@
         <w:pStyle w:val="Title"/>
       </w:pPr>
       <w:r>
-        <w:t xml:space="preserve">LRDC</w:t>
-      </w:r>
-      <w:r>
-        <w:t xml:space="preserve"> </w:t>
-      </w:r>
-      <w:r>
-        <w:t xml:space="preserve">Documentation</w:t>
+        <w:t xml:space="preserve">RresultsLMER-SCA</w:t>
       </w:r>
     </w:p>
     <w:p>

</xml_diff>